<commit_message>
Fixed image problems reduced file size reseach about http protocols
</commit_message>
<xml_diff>
--- a/Arbetsprov.docx
+++ b/Arbetsprov.docx
@@ -5,283 +5,785 @@
     <w:p>
       <w:pPr>
         <w:pStyle w:val="NormalWeb"/>
-      </w:pPr>
-      <w:r>
-        <w:rPr>
+        <w:rPr>
+          <w:rFonts w:ascii="Courier New" w:hAnsi="Courier New" w:cs="Courier New"/>
           <w:b/>
           <w:bCs/>
-        </w:rPr>
-        <w:t>Don’t use IDs in selectors</w:t>
+          <w:sz w:val="32"/>
+          <w:szCs w:val="32"/>
+        </w:rPr>
+      </w:pPr>
+      <w:r>
+        <w:rPr>
+          <w:rFonts w:ascii="Courier New" w:hAnsi="Courier New" w:cs="Courier New"/>
+          <w:b/>
+          <w:bCs/>
+          <w:sz w:val="32"/>
+          <w:szCs w:val="32"/>
+        </w:rPr>
+        <w:t>Bilder:</w:t>
+      </w:r>
+    </w:p>
+    <w:p>
+      <w:pPr>
+        <w:pStyle w:val="HTMLPreformatted"/>
+        <w:rPr>
+          <w:lang w:val="sv-SE"/>
+        </w:rPr>
+      </w:pPr>
+      <w:r>
+        <w:rPr>
+          <w:lang w:val="sv-SE"/>
+        </w:rPr>
+        <w:t xml:space="preserve">JPEG: </w:t>
+      </w:r>
+      <w:r>
+        <w:rPr>
+          <w:lang w:val="sv-SE"/>
+        </w:rPr>
+        <w:t>Naturliga bildtyper, som fotografering, har smidiga färgförändringar vilket innebär att JPEG-formatet också fungerar bra för bilder som innehåller gradienter och varierande toner och färger.</w:t>
+      </w:r>
+      <w:r>
+        <w:rPr>
+          <w:lang w:val="sv-SE"/>
+        </w:rPr>
+        <w:t xml:space="preserve"> JPEG har dock data loss.</w:t>
+      </w:r>
+    </w:p>
+    <w:p/>
+    <w:p>
+      <w:pPr>
+        <w:pStyle w:val="HTMLPreformatted"/>
+        <w:rPr>
+          <w:lang w:val="sv-SE"/>
+        </w:rPr>
+      </w:pPr>
+      <w:r>
+        <w:rPr>
+          <w:lang w:val="sv-SE"/>
+        </w:rPr>
+        <w:t xml:space="preserve">GIF: </w:t>
+      </w:r>
+      <w:r>
+        <w:rPr>
+          <w:lang w:val="sv-SE"/>
+        </w:rPr>
+        <w:t>Denna komprimeringsmetod gör detta bildformat idealiskt för linjekonst, logotyper eller andra enkla bilder utan gradienter eller varierande färg.</w:t>
+      </w:r>
+    </w:p>
+    <w:p>
+      <w:pPr>
+        <w:pStyle w:val="HTMLPreformatted"/>
+        <w:rPr>
+          <w:lang w:val="sv-SE"/>
+        </w:rPr>
+      </w:pPr>
+    </w:p>
+    <w:p>
+      <w:pPr>
+        <w:pStyle w:val="HTMLPreformatted"/>
+        <w:rPr>
+          <w:lang w:val="sv-SE"/>
+        </w:rPr>
+      </w:pPr>
+      <w:r>
+        <w:rPr>
+          <w:lang w:val="sv-SE"/>
+        </w:rPr>
+        <w:t>GIF kan använda transparans och animering, pixlarna är antingen 100% transparant eller 100% ogenomskinling.</w:t>
+      </w:r>
+    </w:p>
+    <w:p>
+      <w:pPr>
+        <w:pStyle w:val="HTMLPreformatted"/>
+        <w:rPr>
+          <w:lang w:val="sv-SE"/>
+        </w:rPr>
+      </w:pPr>
+    </w:p>
+    <w:p>
+      <w:pPr>
+        <w:pStyle w:val="HTMLPreformatted"/>
+        <w:rPr>
+          <w:lang w:val="sv-SE"/>
+        </w:rPr>
+      </w:pPr>
+      <w:r>
+        <w:rPr>
+          <w:lang w:val="sv-SE"/>
+        </w:rPr>
+        <w:t>PNG: PNG-format tenderar att resultera i större bildstorlekar än JPEG när den används för fotografiska bilder. När det används för bilder av linjekonstyp, resulterar PNG i mycket mindre filstorlekar än JPEG och nästan alltid mindre storlekar än GIF.</w:t>
+      </w:r>
+      <w:r>
+        <w:rPr>
+          <w:lang w:val="sv-SE"/>
+        </w:rPr>
+        <w:t xml:space="preserve"> Pixlar i en PNG-bild kan vara 50% transparanta, vilket möjligör bättre blandning och mjukare grafik är tex en GIF-bild.</w:t>
+      </w:r>
+      <w:r>
+        <w:rPr>
+          <w:lang w:val="sv-SE"/>
+        </w:rPr>
+        <w:t xml:space="preserve"> </w:t>
+      </w:r>
+    </w:p>
+    <w:p>
+      <w:pPr>
+        <w:pStyle w:val="HTMLPreformatted"/>
+        <w:rPr>
+          <w:lang w:val="sv-SE"/>
+        </w:rPr>
+      </w:pPr>
+      <w:r>
+        <w:rPr>
+          <w:lang w:val="sv-SE"/>
+        </w:rPr>
+        <w:t xml:space="preserve">Det finns: </w:t>
+      </w:r>
+    </w:p>
+    <w:p>
+      <w:pPr>
+        <w:pStyle w:val="HTMLPreformatted"/>
+        <w:rPr>
+          <w:lang w:val="sv-SE"/>
+        </w:rPr>
+      </w:pPr>
+      <w:r>
+        <w:rPr>
+          <w:lang w:val="sv-SE"/>
+        </w:rPr>
+        <w:t>PNG8: Typ samma som GIF (färgjämförning.</w:t>
+      </w:r>
+    </w:p>
+    <w:p>
+      <w:pPr>
+        <w:pStyle w:val="HTMLPreformatted"/>
+        <w:rPr>
+          <w:lang w:val="sv-SE"/>
+        </w:rPr>
+      </w:pPr>
+      <w:r>
+        <w:rPr>
+          <w:lang w:val="sv-SE"/>
+        </w:rPr>
+        <w:t>PNG24: Mycket bredare färg möjligheter.</w:t>
+      </w:r>
+    </w:p>
+    <w:p>
+      <w:pPr>
+        <w:pStyle w:val="HTMLPreformatted"/>
+        <w:rPr>
+          <w:lang w:val="sv-SE"/>
+        </w:rPr>
+      </w:pPr>
+    </w:p>
+    <w:p>
+      <w:pPr>
+        <w:pStyle w:val="HTMLPreformatted"/>
+        <w:rPr>
+          <w:lang w:val="sv-SE"/>
+        </w:rPr>
+      </w:pPr>
+      <w:r>
+        <w:rPr>
+          <w:lang w:val="sv-SE"/>
+        </w:rPr>
+        <w:t xml:space="preserve">Jag har valt att göra om </w:t>
+      </w:r>
+      <w:r>
+        <w:rPr>
+          <w:lang w:val="sv-SE"/>
+        </w:rPr>
+        <w:t>Hackett-</w:t>
+      </w:r>
+      <w:r>
+        <w:rPr>
+          <w:lang w:val="sv-SE"/>
+        </w:rPr>
+        <w:t>logotypen till PNG</w:t>
+      </w:r>
+      <w:r>
+        <w:rPr>
+          <w:lang w:val="sv-SE"/>
+        </w:rPr>
+        <w:t>8 med bara 16 färger eftersom den inte använder sig av så många färger/nyanser.</w:t>
+      </w:r>
+    </w:p>
+    <w:p>
+      <w:pPr>
+        <w:pStyle w:val="HTMLPreformatted"/>
+        <w:rPr>
+          <w:lang w:val="sv-SE"/>
+        </w:rPr>
+      </w:pPr>
+    </w:p>
+    <w:p>
+      <w:pPr>
+        <w:rPr>
+          <w:rFonts w:ascii="Courier New" w:hAnsi="Courier New" w:cs="Courier New"/>
+          <w:sz w:val="20"/>
+          <w:szCs w:val="20"/>
+        </w:rPr>
+      </w:pPr>
+      <w:r>
+        <w:rPr>
+          <w:rFonts w:ascii="Courier New" w:hAnsi="Courier New" w:cs="Courier New"/>
+          <w:sz w:val="20"/>
+          <w:szCs w:val="20"/>
+        </w:rPr>
+        <w:t xml:space="preserve">Även valt att göra om main.png till jpg samma kvalité </w:t>
+      </w:r>
+      <w:r>
+        <w:rPr>
+          <w:rFonts w:ascii="Courier New" w:hAnsi="Courier New" w:cs="Courier New"/>
+          <w:sz w:val="20"/>
+          <w:szCs w:val="20"/>
+        </w:rPr>
+        <w:t>och 2.7mb mindre.</w:t>
+      </w:r>
+    </w:p>
+    <w:p>
+      <w:pPr>
+        <w:rPr>
+          <w:rFonts w:ascii="Courier New" w:hAnsi="Courier New" w:cs="Courier New"/>
+          <w:sz w:val="20"/>
+          <w:szCs w:val="20"/>
+        </w:rPr>
+      </w:pPr>
+      <w:r>
+        <w:rPr>
+          <w:rFonts w:ascii="Courier New" w:hAnsi="Courier New" w:cs="Courier New"/>
+          <w:sz w:val="20"/>
+          <w:szCs w:val="20"/>
+        </w:rPr>
+        <w:t xml:space="preserve">Även valt att göra om newletter_bg till jpg och alla andra modell bilder till jpg. Minskat storleken med ca 75% och kvalitén kvarstår. </w:t>
       </w:r>
     </w:p>
     <w:p>
       <w:pPr>
         <w:pStyle w:val="NormalWeb"/>
-      </w:pPr>
-      <w:r>
-        <w:t xml:space="preserve">Absolutely the most wrong advice I have ever heard in my life with regard to how to author CSS. This rule comes from the author’s absolute raging hard-on for “Object Oriented CSS” (hard-on is a bad term given Nicole is a woman, and “Object Oriented CSS” is a bad term given the likely confusion with actual OO coding). OO-CSS, used the right way, is great. But to suggest that you never use ID’s is simply throwing the baby out along with the dirty bath water. ID’s are extremely useful and you absolutely should use them. They are the fastest way a browser can select a given element. They are useful for in-page anchoring and if they’re already there in the markup then use them as style hooks. They are also, oddly enough, perfectly </w:t>
-      </w:r>
-      <w:proofErr w:type="gramStart"/>
-      <w:r>
-        <w:t>correct</w:t>
-      </w:r>
-      <w:proofErr w:type="gramEnd"/>
-      <w:r>
-        <w:t xml:space="preserve"> to use as long as they’re only ever one instance of that ID on any given page.</w:t>
-      </w:r>
-    </w:p>
-    <w:p>
-      <w:pPr>
-        <w:pStyle w:val="NormalWeb"/>
-      </w:pPr>
-      <w:r>
-        <w:t xml:space="preserve">Arguments about “selector specificity” are at best a stretch to justify a bad rule. Author your CSS properly and you won’t fall into any specificity traps. I can count on my hand the number of times that’s been a problem for me in </w:t>
-      </w:r>
+        <w:rPr>
+          <w:rFonts w:ascii="Courier New" w:hAnsi="Courier New" w:cs="Courier New"/>
+          <w:b/>
+          <w:bCs/>
+          <w:sz w:val="32"/>
+          <w:szCs w:val="32"/>
+        </w:rPr>
+      </w:pPr>
+      <w:r>
+        <w:rPr>
+          <w:rFonts w:ascii="Courier New" w:hAnsi="Courier New" w:cs="Courier New"/>
+          <w:b/>
+          <w:bCs/>
+          <w:sz w:val="32"/>
+          <w:szCs w:val="32"/>
+        </w:rPr>
+        <w:t>Css selektorer:</w:t>
+      </w:r>
+    </w:p>
+    <w:p>
+      <w:pPr>
+        <w:rPr>
+          <w:rFonts w:ascii="Courier New" w:hAnsi="Courier New" w:cs="Courier New"/>
+          <w:sz w:val="20"/>
+          <w:szCs w:val="20"/>
+        </w:rPr>
+      </w:pPr>
+      <w:r>
+        <w:rPr>
+          <w:rFonts w:ascii="Courier New" w:hAnsi="Courier New" w:cs="Courier New"/>
+          <w:sz w:val="20"/>
+          <w:szCs w:val="20"/>
+        </w:rPr>
+        <w:t>Jag föredrar att använda mig av klasser i alla sammanhang som går, men det finns fördelar med IDs tex att det är smidigt att använda med javascript. Det är det snabbase vägen en webbläsare kan selecta ett element</w:t>
+      </w:r>
+      <w:r>
+        <w:rPr>
+          <w:rFonts w:ascii="Courier New" w:hAnsi="Courier New" w:cs="Courier New"/>
+          <w:sz w:val="20"/>
+          <w:szCs w:val="20"/>
+        </w:rPr>
+        <w:t xml:space="preserve"> och skapa tydlighet i dokumentet</w:t>
+      </w:r>
+      <w:r>
+        <w:rPr>
+          <w:rFonts w:ascii="Courier New" w:hAnsi="Courier New" w:cs="Courier New"/>
+          <w:sz w:val="20"/>
+          <w:szCs w:val="20"/>
+        </w:rPr>
+        <w:t>. Men det negativa är:</w:t>
+      </w:r>
+    </w:p>
+    <w:p>
+      <w:pPr>
+        <w:pStyle w:val="ListParagraph"/>
+        <w:numPr>
+          <w:ilvl w:val="0"/>
+          <w:numId w:val="3"/>
+        </w:numPr>
+        <w:rPr>
+          <w:rFonts w:ascii="Courier New" w:hAnsi="Courier New" w:cs="Courier New"/>
+          <w:sz w:val="20"/>
+          <w:szCs w:val="20"/>
+        </w:rPr>
+      </w:pPr>
+      <w:r>
+        <w:rPr>
+          <w:rFonts w:ascii="Courier New" w:hAnsi="Courier New" w:cs="Courier New"/>
+          <w:sz w:val="20"/>
+          <w:szCs w:val="20"/>
+        </w:rPr>
+        <w:t>Elementet kan inte användas flera gånger på samma sida.</w:t>
+      </w:r>
+    </w:p>
+    <w:p>
+      <w:pPr>
+        <w:pStyle w:val="ListParagraph"/>
+        <w:numPr>
+          <w:ilvl w:val="0"/>
+          <w:numId w:val="3"/>
+        </w:numPr>
+        <w:rPr>
+          <w:rFonts w:ascii="Courier New" w:hAnsi="Courier New" w:cs="Courier New"/>
+          <w:sz w:val="20"/>
+          <w:szCs w:val="20"/>
+        </w:rPr>
+      </w:pPr>
+      <w:r>
+        <w:rPr>
+          <w:rFonts w:ascii="Courier New" w:hAnsi="Courier New" w:cs="Courier New"/>
+          <w:sz w:val="20"/>
+          <w:szCs w:val="20"/>
+        </w:rPr>
+        <w:t>Det är början på en spiral mot specifisitet</w:t>
+      </w:r>
+    </w:p>
+    <w:p>
+      <w:pPr>
+        <w:pStyle w:val="ListParagraph"/>
+        <w:numPr>
+          <w:ilvl w:val="0"/>
+          <w:numId w:val="3"/>
+        </w:numPr>
+        <w:rPr>
+          <w:rFonts w:ascii="Courier New" w:eastAsia="Times New Roman" w:hAnsi="Courier New" w:cs="Courier New"/>
+          <w:sz w:val="20"/>
+          <w:szCs w:val="20"/>
+        </w:rPr>
+      </w:pPr>
+      <w:r>
+        <w:rPr>
+          <w:rFonts w:ascii="Courier New" w:eastAsia="Times New Roman" w:hAnsi="Courier New" w:cs="Courier New"/>
+          <w:sz w:val="20"/>
+          <w:szCs w:val="20"/>
+        </w:rPr>
+        <w:t>Eventuella prestationsvinster som gynnas genom att använda id’t, försvinner genom att lägga till någon annan selektor till vänster om id’t</w:t>
+      </w:r>
+    </w:p>
+    <w:p>
+      <w:pPr>
+        <w:rPr>
+          <w:rFonts w:ascii="Courier New" w:eastAsia="Times New Roman" w:hAnsi="Courier New" w:cs="Courier New"/>
+          <w:b/>
+          <w:sz w:val="32"/>
+          <w:szCs w:val="32"/>
+          <w:lang w:val="en-US"/>
+        </w:rPr>
+      </w:pPr>
+      <w:r>
+        <w:rPr>
+          <w:rFonts w:ascii="Courier New" w:eastAsia="Times New Roman" w:hAnsi="Courier New" w:cs="Courier New"/>
+          <w:b/>
+          <w:sz w:val="32"/>
+          <w:szCs w:val="32"/>
+          <w:lang w:val="en-US"/>
+        </w:rPr>
+        <w:t>HTTP-Requests:</w:t>
+      </w:r>
+    </w:p>
+    <w:p>
+      <w:r>
+        <w:t xml:space="preserve">Network delay är problemet med http, protokollet är väldigt känsligt för network delay eftersom det bara kan ha 6 öppna tcp connections per host, pipelining fungerar inte, (Klienten frågar efter många saker med request).  Med http2 så räcker det med en connection som skickar allt genom multiplexing. Http2 är ett binärt protkoll medans Http1 är ett text </w:t>
+      </w:r>
+      <w:r>
+        <w:t>protokol</w:t>
+      </w:r>
+      <w:r>
+        <w:t>l.</w:t>
+      </w:r>
+    </w:p>
+    <w:p>
+      <w:pPr>
+        <w:rPr>
+          <w:rFonts w:ascii="Courier New" w:eastAsia="Times New Roman" w:hAnsi="Courier New" w:cs="Courier New"/>
+          <w:b/>
+          <w:sz w:val="32"/>
+          <w:szCs w:val="32"/>
+        </w:rPr>
+      </w:pPr>
+    </w:p>
+    <w:p>
+      <w:pPr>
+        <w:rPr>
+          <w:rFonts w:ascii="Courier New" w:eastAsia="Times New Roman" w:hAnsi="Courier New" w:cs="Courier New"/>
+          <w:b/>
+          <w:sz w:val="32"/>
+          <w:szCs w:val="32"/>
+          <w:lang w:val="en-US"/>
+        </w:rPr>
+      </w:pPr>
+      <w:r>
+        <w:rPr>
+          <w:rFonts w:ascii="Courier New" w:eastAsia="Times New Roman" w:hAnsi="Courier New" w:cs="Courier New"/>
+          <w:b/>
+          <w:sz w:val="32"/>
+          <w:szCs w:val="32"/>
+          <w:lang w:val="en-US"/>
+        </w:rPr>
+        <w:lastRenderedPageBreak/>
+        <w:t>P</w:t>
+      </w:r>
+      <w:r>
+        <w:rPr>
+          <w:rFonts w:ascii="Courier New" w:eastAsia="Times New Roman" w:hAnsi="Courier New" w:cs="Courier New"/>
+          <w:b/>
+          <w:sz w:val="32"/>
+          <w:szCs w:val="32"/>
+          <w:lang w:val="en-US"/>
+        </w:rPr>
+        <w:t>reprocessors</w:t>
+      </w:r>
+      <w:r>
+        <w:rPr>
+          <w:rFonts w:ascii="Courier New" w:eastAsia="Times New Roman" w:hAnsi="Courier New" w:cs="Courier New"/>
+          <w:b/>
+          <w:sz w:val="32"/>
+          <w:szCs w:val="32"/>
+          <w:lang w:val="en-US"/>
+        </w:rPr>
+        <w:t>:</w:t>
+      </w:r>
+    </w:p>
+    <w:p>
+      <w:pPr>
+        <w:rPr>
+          <w:rFonts w:ascii="Courier New" w:hAnsi="Courier New" w:cs="Courier New"/>
+          <w:sz w:val="24"/>
+          <w:szCs w:val="24"/>
+          <w:lang w:val="en-US"/>
+        </w:rPr>
+      </w:pPr>
+      <w:proofErr w:type="spellStart"/>
+      <w:r>
+        <w:rPr>
+          <w:rFonts w:ascii="Courier New" w:hAnsi="Courier New" w:cs="Courier New"/>
+          <w:sz w:val="24"/>
+          <w:szCs w:val="24"/>
+          <w:lang w:val="en-US"/>
+        </w:rPr>
+        <w:t>Fördelar</w:t>
+      </w:r>
+      <w:proofErr w:type="spellEnd"/>
+      <w:r>
+        <w:rPr>
+          <w:rFonts w:ascii="Courier New" w:hAnsi="Courier New" w:cs="Courier New"/>
+          <w:sz w:val="24"/>
+          <w:szCs w:val="24"/>
+          <w:lang w:val="en-US"/>
+        </w:rPr>
+        <w:t xml:space="preserve">: </w:t>
+      </w:r>
+    </w:p>
+    <w:p>
+      <w:pPr>
+        <w:pStyle w:val="ListParagraph"/>
+        <w:numPr>
+          <w:ilvl w:val="0"/>
+          <w:numId w:val="4"/>
+        </w:numPr>
+        <w:rPr>
+          <w:rStyle w:val="shorttext"/>
+          <w:rFonts w:ascii="Courier New" w:hAnsi="Courier New" w:cs="Courier New"/>
+          <w:sz w:val="20"/>
+          <w:szCs w:val="20"/>
+          <w:lang w:val="en-US"/>
+        </w:rPr>
+      </w:pPr>
+      <w:r>
+        <w:rPr>
+          <w:rStyle w:val="shorttext"/>
+          <w:rFonts w:ascii="Courier New" w:hAnsi="Courier New" w:cs="Courier New"/>
+          <w:sz w:val="20"/>
+          <w:szCs w:val="20"/>
+        </w:rPr>
+        <w:t>Modularisering</w:t>
+      </w:r>
+    </w:p>
+    <w:p>
+      <w:pPr>
+        <w:pStyle w:val="ListParagraph"/>
+        <w:numPr>
+          <w:ilvl w:val="0"/>
+          <w:numId w:val="4"/>
+        </w:numPr>
+        <w:rPr>
+          <w:rStyle w:val="shorttext"/>
+          <w:rFonts w:ascii="Courier New" w:hAnsi="Courier New" w:cs="Courier New"/>
+          <w:sz w:val="20"/>
+          <w:szCs w:val="20"/>
+          <w:lang w:val="en-US"/>
+        </w:rPr>
+      </w:pPr>
+      <w:r>
+        <w:rPr>
+          <w:rStyle w:val="shorttext"/>
+          <w:rFonts w:ascii="Courier New" w:hAnsi="Courier New" w:cs="Courier New"/>
+          <w:sz w:val="20"/>
+          <w:szCs w:val="20"/>
+        </w:rPr>
+        <w:t>Återanvända kod, mixins osv</w:t>
+      </w:r>
+    </w:p>
+    <w:p>
+      <w:pPr>
+        <w:pStyle w:val="ListParagraph"/>
+        <w:numPr>
+          <w:ilvl w:val="0"/>
+          <w:numId w:val="4"/>
+        </w:numPr>
+        <w:rPr>
+          <w:rStyle w:val="shorttext"/>
+          <w:rFonts w:ascii="Courier New" w:hAnsi="Courier New" w:cs="Courier New"/>
+          <w:sz w:val="20"/>
+          <w:szCs w:val="20"/>
+          <w:lang w:val="en-US"/>
+        </w:rPr>
+      </w:pPr>
+      <w:r>
+        <w:rPr>
+          <w:rStyle w:val="shorttext"/>
+          <w:rFonts w:ascii="Courier New" w:hAnsi="Courier New" w:cs="Courier New"/>
+          <w:sz w:val="20"/>
+          <w:szCs w:val="20"/>
+        </w:rPr>
+        <w:t>Snabbare utveckling, nested slectors</w:t>
+      </w:r>
+    </w:p>
+    <w:p>
+      <w:pPr>
+        <w:rPr>
+          <w:rFonts w:ascii="Courier New" w:hAnsi="Courier New" w:cs="Courier New"/>
+          <w:sz w:val="24"/>
+          <w:szCs w:val="24"/>
+          <w:lang w:val="en-US"/>
+        </w:rPr>
+      </w:pPr>
+      <w:proofErr w:type="spellStart"/>
+      <w:r>
+        <w:rPr>
+          <w:rFonts w:ascii="Courier New" w:hAnsi="Courier New" w:cs="Courier New"/>
+          <w:sz w:val="24"/>
+          <w:szCs w:val="24"/>
+          <w:lang w:val="en-US"/>
+        </w:rPr>
+        <w:t>Nackdelar</w:t>
+      </w:r>
+      <w:proofErr w:type="spellEnd"/>
+      <w:r>
+        <w:rPr>
+          <w:rFonts w:ascii="Courier New" w:hAnsi="Courier New" w:cs="Courier New"/>
+          <w:sz w:val="24"/>
+          <w:szCs w:val="24"/>
+          <w:lang w:val="en-US"/>
+        </w:rPr>
+        <w:t xml:space="preserve">: </w:t>
+      </w:r>
+    </w:p>
+    <w:p>
+      <w:pPr>
+        <w:pStyle w:val="ListParagraph"/>
+        <w:numPr>
+          <w:ilvl w:val="0"/>
+          <w:numId w:val="5"/>
+        </w:numPr>
+        <w:rPr>
+          <w:rFonts w:ascii="Courier New" w:hAnsi="Courier New" w:cs="Courier New"/>
+          <w:sz w:val="20"/>
+          <w:szCs w:val="20"/>
+          <w:lang w:val="en-US"/>
+        </w:rPr>
+      </w:pPr>
+      <w:proofErr w:type="spellStart"/>
+      <w:r>
+        <w:rPr>
+          <w:rFonts w:ascii="Courier New" w:hAnsi="Courier New" w:cs="Courier New"/>
+          <w:sz w:val="20"/>
+          <w:szCs w:val="20"/>
+          <w:lang w:val="en-US"/>
+        </w:rPr>
+        <w:t>Ett</w:t>
+      </w:r>
+      <w:proofErr w:type="spellEnd"/>
+      <w:r>
+        <w:rPr>
+          <w:rFonts w:ascii="Courier New" w:hAnsi="Courier New" w:cs="Courier New"/>
+          <w:sz w:val="20"/>
+          <w:szCs w:val="20"/>
+          <w:lang w:val="en-US"/>
+        </w:rPr>
+        <w:t xml:space="preserve"> extra lager </w:t>
+      </w:r>
+      <w:proofErr w:type="spellStart"/>
+      <w:r>
+        <w:rPr>
+          <w:rFonts w:ascii="Courier New" w:hAnsi="Courier New" w:cs="Courier New"/>
+          <w:sz w:val="20"/>
+          <w:szCs w:val="20"/>
+          <w:lang w:val="en-US"/>
+        </w:rPr>
+        <w:t>av</w:t>
+      </w:r>
+      <w:proofErr w:type="spellEnd"/>
+      <w:r>
+        <w:rPr>
+          <w:rFonts w:ascii="Courier New" w:hAnsi="Courier New" w:cs="Courier New"/>
+          <w:sz w:val="20"/>
+          <w:szCs w:val="20"/>
+          <w:lang w:val="en-US"/>
+        </w:rPr>
+        <w:t xml:space="preserve"> </w:t>
+      </w:r>
+      <w:proofErr w:type="spellStart"/>
+      <w:r>
+        <w:rPr>
+          <w:rFonts w:ascii="Courier New" w:hAnsi="Courier New" w:cs="Courier New"/>
+          <w:sz w:val="20"/>
+          <w:szCs w:val="20"/>
+          <w:lang w:val="en-US"/>
+        </w:rPr>
+        <w:t>komplexitet</w:t>
+      </w:r>
+      <w:proofErr w:type="spellEnd"/>
+    </w:p>
+    <w:p>
+      <w:pPr>
+        <w:pStyle w:val="ListParagraph"/>
+        <w:numPr>
+          <w:ilvl w:val="0"/>
+          <w:numId w:val="5"/>
+        </w:numPr>
+        <w:rPr>
+          <w:rFonts w:ascii="Courier New" w:hAnsi="Courier New" w:cs="Courier New"/>
+          <w:sz w:val="20"/>
+          <w:szCs w:val="20"/>
+          <w:lang w:val="en-US"/>
+        </w:rPr>
+      </w:pPr>
+      <w:proofErr w:type="spellStart"/>
+      <w:r>
+        <w:rPr>
+          <w:rFonts w:ascii="Courier New" w:hAnsi="Courier New" w:cs="Courier New"/>
+          <w:sz w:val="20"/>
+          <w:szCs w:val="20"/>
+          <w:lang w:val="en-US"/>
+        </w:rPr>
+        <w:t>Behövs</w:t>
+      </w:r>
+      <w:proofErr w:type="spellEnd"/>
+      <w:r>
+        <w:rPr>
+          <w:rFonts w:ascii="Courier New" w:hAnsi="Courier New" w:cs="Courier New"/>
+          <w:sz w:val="20"/>
+          <w:szCs w:val="20"/>
+          <w:lang w:val="en-US"/>
+        </w:rPr>
+        <w:t xml:space="preserve"> </w:t>
+      </w:r>
+      <w:proofErr w:type="spellStart"/>
+      <w:r>
+        <w:rPr>
+          <w:rFonts w:ascii="Courier New" w:hAnsi="Courier New" w:cs="Courier New"/>
+          <w:sz w:val="20"/>
+          <w:szCs w:val="20"/>
+          <w:lang w:val="en-US"/>
+        </w:rPr>
+        <w:t>compilas</w:t>
+      </w:r>
+      <w:proofErr w:type="spellEnd"/>
+    </w:p>
+    <w:p>
+      <w:pPr>
+        <w:pStyle w:val="ListParagraph"/>
+        <w:numPr>
+          <w:ilvl w:val="0"/>
+          <w:numId w:val="5"/>
+        </w:numPr>
+        <w:rPr>
+          <w:rFonts w:ascii="Courier New" w:hAnsi="Courier New" w:cs="Courier New"/>
+          <w:sz w:val="20"/>
+          <w:szCs w:val="20"/>
+        </w:rPr>
+      </w:pPr>
+      <w:r>
+        <w:rPr>
+          <w:rFonts w:ascii="Courier New" w:hAnsi="Courier New" w:cs="Courier New"/>
+          <w:sz w:val="20"/>
+          <w:szCs w:val="20"/>
+        </w:rPr>
+        <w:t>Svårt att live edita en sida för lite snabba ändringar</w:t>
+      </w:r>
+    </w:p>
+    <w:p>
+      <w:pPr>
+        <w:pStyle w:val="ListParagraph"/>
+        <w:numPr>
+          <w:ilvl w:val="0"/>
+          <w:numId w:val="5"/>
+        </w:numPr>
+        <w:rPr>
+          <w:rFonts w:ascii="Courier New" w:hAnsi="Courier New" w:cs="Courier New"/>
+          <w:sz w:val="20"/>
+          <w:szCs w:val="20"/>
+        </w:rPr>
+      </w:pPr>
+      <w:r>
+        <w:rPr>
+          <w:rFonts w:ascii="Courier New" w:hAnsi="Courier New" w:cs="Courier New"/>
+          <w:sz w:val="20"/>
+          <w:szCs w:val="20"/>
+        </w:rPr>
+        <w:t>Hela teamet behöver komma överens om det valda språket</w:t>
+      </w:r>
+    </w:p>
+    <w:p>
+      <w:pPr>
+        <w:rPr>
+          <w:rFonts w:ascii="Courier New" w:hAnsi="Courier New" w:cs="Courier New"/>
+          <w:sz w:val="20"/>
+          <w:szCs w:val="20"/>
+        </w:rPr>
+      </w:pPr>
+      <w:r>
+        <w:rPr>
+          <w:rFonts w:ascii="Courier New" w:hAnsi="Courier New" w:cs="Courier New"/>
+          <w:sz w:val="20"/>
+          <w:szCs w:val="20"/>
+        </w:rPr>
+        <w:t xml:space="preserve">Bra ilustration: </w:t>
+      </w:r>
+      <w:r>
+        <w:rPr>
+          <w:rFonts w:ascii="Courier New" w:hAnsi="Courier New" w:cs="Courier New"/>
+          <w:sz w:val="20"/>
+          <w:szCs w:val="20"/>
+        </w:rPr>
+        <w:t>http://http.tunetheweb.com/performance-test/</w:t>
+      </w:r>
+    </w:p>
+    <w:p>
       <w:bookmarkStart w:id="0" w:name="_GoBack"/>
       <w:bookmarkEnd w:id="0"/>
-      <w:r>
-        <w:t>6 years of coding CSS and HTML for a living on various different types and scales of website.</w:t>
-      </w:r>
-    </w:p>
-    <w:p>
-      <w:pPr>
-        <w:pStyle w:val="NormalWeb"/>
-      </w:pPr>
-      <w:r>
-        <w:t>The only time this rule could be called accurate is if you are using ID’s to style a specific chunk of HTML with intent to allow its use anywhere on the site. e.g., if you’re using it to style a HTML gallery widget that a user can include on any page via their CMS. They may specify more than one on a page. But, that’s the one and only time it’s a concern.</w:t>
-      </w:r>
-    </w:p>
-    <w:p>
-      <w:pPr>
-        <w:pStyle w:val="NormalWeb"/>
-      </w:pPr>
-    </w:p>
-    <w:p>
-      <w:pPr>
-        <w:pStyle w:val="NormalWeb"/>
-      </w:pPr>
-    </w:p>
-    <w:p>
-      <w:pPr>
-        <w:pStyle w:val="NormalWeb"/>
-      </w:pPr>
-      <w:r>
-        <w:rPr>
-          <w:rStyle w:val="Strong"/>
-        </w:rPr>
-        <w:t>Honorable Mention</w:t>
-      </w:r>
-      <w:r>
-        <w:br/>
-        <w:t xml:space="preserve">It’s also worth mentioning, that I am not advocating getting rid of IDs from your markup </w:t>
-      </w:r>
-      <w:proofErr w:type="spellStart"/>
-      <w:r>
-        <w:t>alltogether</w:t>
-      </w:r>
-      <w:proofErr w:type="spellEnd"/>
-      <w:r>
-        <w:t xml:space="preserve">. IDs can help speed up your </w:t>
-      </w:r>
-      <w:proofErr w:type="spellStart"/>
-      <w:r>
-        <w:t>javascript</w:t>
-      </w:r>
-      <w:proofErr w:type="spellEnd"/>
-      <w:r>
-        <w:t xml:space="preserve"> and they can relay meaning to your </w:t>
-      </w:r>
-      <w:proofErr w:type="gramStart"/>
-      <w:r>
-        <w:t>document..</w:t>
-      </w:r>
-      <w:proofErr w:type="gramEnd"/>
-      <w:r>
-        <w:t xml:space="preserve"> all good things.</w:t>
-      </w:r>
-    </w:p>
-    <w:p>
-      <w:pPr>
-        <w:pStyle w:val="NormalWeb"/>
-      </w:pPr>
-      <w:r>
-        <w:t xml:space="preserve">But in for CSS, I suggest not using id selectors. There are others that believe using id selectors do have purpose, however I </w:t>
-      </w:r>
-      <w:proofErr w:type="spellStart"/>
-      <w:r>
-        <w:t>dont</w:t>
-      </w:r>
-      <w:proofErr w:type="spellEnd"/>
-      <w:r>
-        <w:t xml:space="preserve"> find the good outweighs the bad. In the end, the choice is yours to make.</w:t>
-      </w:r>
-    </w:p>
-    <w:p>
-      <w:pPr>
-        <w:spacing w:before="100" w:beforeAutospacing="1" w:after="100" w:afterAutospacing="1" w:line="240" w:lineRule="auto"/>
-        <w:rPr>
-          <w:rFonts w:ascii="Times New Roman" w:eastAsia="Times New Roman" w:hAnsi="Times New Roman" w:cs="Times New Roman"/>
-          <w:sz w:val="24"/>
-          <w:szCs w:val="24"/>
-        </w:rPr>
-      </w:pPr>
-      <w:r>
-        <w:rPr>
-          <w:rFonts w:ascii="Times New Roman" w:eastAsia="Times New Roman" w:hAnsi="Times New Roman" w:cs="Times New Roman"/>
-          <w:sz w:val="24"/>
-          <w:szCs w:val="24"/>
-        </w:rPr>
-        <w:t>This wasn’t a hard answer:</w:t>
-      </w:r>
-    </w:p>
-    <w:p>
-      <w:pPr>
-        <w:numPr>
-          <w:ilvl w:val="0"/>
-          <w:numId w:val="1"/>
-        </w:numPr>
-        <w:spacing w:before="100" w:beforeAutospacing="1" w:after="100" w:afterAutospacing="1" w:line="240" w:lineRule="auto"/>
-        <w:rPr>
-          <w:rFonts w:ascii="Times New Roman" w:eastAsia="Times New Roman" w:hAnsi="Times New Roman" w:cs="Times New Roman"/>
-          <w:sz w:val="24"/>
-          <w:szCs w:val="24"/>
-        </w:rPr>
-      </w:pPr>
-      <w:r>
-        <w:rPr>
-          <w:rFonts w:ascii="Times New Roman" w:eastAsia="Times New Roman" w:hAnsi="Times New Roman" w:cs="Times New Roman"/>
-          <w:sz w:val="24"/>
-          <w:szCs w:val="24"/>
-        </w:rPr>
-        <w:t>The element is not re-usable on that page.</w:t>
-      </w:r>
-    </w:p>
-    <w:p>
-      <w:pPr>
-        <w:numPr>
-          <w:ilvl w:val="0"/>
-          <w:numId w:val="1"/>
-        </w:numPr>
-        <w:spacing w:before="100" w:beforeAutospacing="1" w:after="100" w:afterAutospacing="1" w:line="240" w:lineRule="auto"/>
-        <w:rPr>
-          <w:rFonts w:ascii="Times New Roman" w:eastAsia="Times New Roman" w:hAnsi="Times New Roman" w:cs="Times New Roman"/>
-          <w:sz w:val="24"/>
-          <w:szCs w:val="24"/>
-        </w:rPr>
-      </w:pPr>
-      <w:r>
-        <w:rPr>
-          <w:rFonts w:ascii="Times New Roman" w:eastAsia="Times New Roman" w:hAnsi="Times New Roman" w:cs="Times New Roman"/>
-          <w:sz w:val="24"/>
-          <w:szCs w:val="24"/>
-        </w:rPr>
-        <w:t xml:space="preserve">This is the </w:t>
-      </w:r>
-      <w:proofErr w:type="spellStart"/>
-      <w:r>
-        <w:rPr>
-          <w:rFonts w:ascii="Times New Roman" w:eastAsia="Times New Roman" w:hAnsi="Times New Roman" w:cs="Times New Roman"/>
-          <w:sz w:val="24"/>
-          <w:szCs w:val="24"/>
-        </w:rPr>
-        <w:t>begining</w:t>
-      </w:r>
-      <w:proofErr w:type="spellEnd"/>
-      <w:r>
-        <w:rPr>
-          <w:rFonts w:ascii="Times New Roman" w:eastAsia="Times New Roman" w:hAnsi="Times New Roman" w:cs="Times New Roman"/>
-          <w:sz w:val="24"/>
-          <w:szCs w:val="24"/>
-        </w:rPr>
-        <w:t xml:space="preserve"> of a downward </w:t>
-      </w:r>
-      <w:proofErr w:type="spellStart"/>
-      <w:r>
-        <w:rPr>
-          <w:rFonts w:ascii="Times New Roman" w:eastAsia="Times New Roman" w:hAnsi="Times New Roman" w:cs="Times New Roman"/>
-          <w:sz w:val="24"/>
-          <w:szCs w:val="24"/>
-        </w:rPr>
-        <w:t>sprial</w:t>
-      </w:r>
-      <w:proofErr w:type="spellEnd"/>
-      <w:r>
-        <w:rPr>
-          <w:rFonts w:ascii="Times New Roman" w:eastAsia="Times New Roman" w:hAnsi="Times New Roman" w:cs="Times New Roman"/>
-          <w:sz w:val="24"/>
-          <w:szCs w:val="24"/>
-        </w:rPr>
-        <w:t xml:space="preserve"> into specificity</w:t>
-      </w:r>
-    </w:p>
-    <w:p>
-      <w:pPr>
-        <w:numPr>
-          <w:ilvl w:val="0"/>
-          <w:numId w:val="1"/>
-        </w:numPr>
-        <w:spacing w:before="100" w:beforeAutospacing="1" w:after="100" w:afterAutospacing="1" w:line="240" w:lineRule="auto"/>
-        <w:rPr>
-          <w:rFonts w:ascii="Times New Roman" w:eastAsia="Times New Roman" w:hAnsi="Times New Roman" w:cs="Times New Roman"/>
-          <w:sz w:val="24"/>
-          <w:szCs w:val="24"/>
-        </w:rPr>
-      </w:pPr>
-      <w:r>
-        <w:rPr>
-          <w:rFonts w:ascii="Times New Roman" w:eastAsia="Times New Roman" w:hAnsi="Times New Roman" w:cs="Times New Roman"/>
-          <w:sz w:val="24"/>
-          <w:szCs w:val="24"/>
-        </w:rPr>
-        <w:t>Usually, IDs refer to something very specific, and abstracting would be tough</w:t>
-      </w:r>
-    </w:p>
-    <w:p>
-      <w:pPr>
-        <w:numPr>
-          <w:ilvl w:val="0"/>
-          <w:numId w:val="1"/>
-        </w:numPr>
-        <w:spacing w:before="100" w:beforeAutospacing="1" w:after="100" w:afterAutospacing="1" w:line="240" w:lineRule="auto"/>
-        <w:rPr>
-          <w:rFonts w:ascii="Times New Roman" w:eastAsia="Times New Roman" w:hAnsi="Times New Roman" w:cs="Times New Roman"/>
-          <w:sz w:val="24"/>
-          <w:szCs w:val="24"/>
-        </w:rPr>
-      </w:pPr>
-      <w:r>
-        <w:rPr>
-          <w:rFonts w:ascii="Times New Roman" w:eastAsia="Times New Roman" w:hAnsi="Times New Roman" w:cs="Times New Roman"/>
-          <w:sz w:val="24"/>
-          <w:szCs w:val="24"/>
-        </w:rPr>
-        <w:t xml:space="preserve">Any performance gains picked up by using id, is negated by adding any other selector to the left </w:t>
-      </w:r>
-      <w:proofErr w:type="spellStart"/>
-      <w:r>
-        <w:rPr>
-          <w:rFonts w:ascii="Times New Roman" w:eastAsia="Times New Roman" w:hAnsi="Times New Roman" w:cs="Times New Roman"/>
-          <w:sz w:val="24"/>
-          <w:szCs w:val="24"/>
-        </w:rPr>
-        <w:t>fo</w:t>
-      </w:r>
-      <w:proofErr w:type="spellEnd"/>
-      <w:r>
-        <w:rPr>
-          <w:rFonts w:ascii="Times New Roman" w:eastAsia="Times New Roman" w:hAnsi="Times New Roman" w:cs="Times New Roman"/>
-          <w:sz w:val="24"/>
-          <w:szCs w:val="24"/>
-        </w:rPr>
-        <w:t xml:space="preserve"> that id</w:t>
-      </w:r>
-    </w:p>
-    <w:p>
-      <w:pPr>
-        <w:pStyle w:val="NormalWeb"/>
-      </w:pPr>
-    </w:p>
-    <w:p/>
+    </w:p>
     <w:sectPr>
       <w:pgSz w:w="12240" w:h="15840"/>
       <w:pgMar w:top="1440" w:right="1440" w:bottom="1440" w:left="1440" w:header="720" w:footer="720" w:gutter="0"/>
@@ -295,6 +797,359 @@
 <file path=word/numbering.xml><?xml version="1.0" encoding="utf-8"?>
 <w:numbering xmlns:wpc="http://schemas.microsoft.com/office/word/2010/wordprocessingCanvas" xmlns:cx="http://schemas.microsoft.com/office/drawing/2014/chartex" xmlns:cx1="http://schemas.microsoft.com/office/drawing/2015/9/8/chartex" xmlns:cx2="http://schemas.microsoft.com/office/drawing/2015/10/21/chartex" xmlns:cx3="http://schemas.microsoft.com/office/drawing/2016/5/9/chartex" xmlns:cx4="http://schemas.microsoft.com/office/drawing/2016/5/10/chartex" xmlns:cx5="http://schemas.microsoft.com/office/drawing/2016/5/11/chartex" xmlns:cx6="http://schemas.microsoft.com/office/drawing/2016/5/12/chartex" xmlns:cx7="http://schemas.microsoft.com/office/drawing/2016/5/13/chartex" xmlns:cx8="http://schemas.microsoft.com/office/drawing/2016/5/14/chartex" xmlns:mc="http://schemas.openxmlformats.org/markup-compatibility/2006" xmlns:aink="http://schemas.microsoft.com/office/drawing/2016/ink" xmlns:am3d="http://schemas.microsoft.com/office/drawing/2017/model3d" xmlns:o="urn:schemas-microsoft-com:office:office" xmlns:r="http://schemas.openxmlformats.org/officeDocument/2006/relationships" xmlns:m="http://schemas.openxmlformats.org/officeDocument/2006/math" xmlns:v="urn:schemas-microsoft-com:vml" xmlns:wp14="http://schemas.microsoft.com/office/word/2010/wordprocessingDrawing" xmlns:wp="http://schemas.openxmlformats.org/drawingml/2006/wordprocessingDrawing" xmlns:w10="urn:schemas-microsoft-com:office:word" xmlns:w="http://schemas.openxmlformats.org/wordprocessingml/2006/main" xmlns:w14="http://schemas.microsoft.com/office/word/2010/wordml" xmlns:w15="http://schemas.microsoft.com/office/word/2012/wordml" xmlns:w16cid="http://schemas.microsoft.com/office/word/2016/wordml/cid" xmlns:w16se="http://schemas.microsoft.com/office/word/2015/wordml/symex" xmlns:wpg="http://schemas.microsoft.com/office/word/2010/wordprocessingGroup" xmlns:wpi="http://schemas.microsoft.com/office/word/2010/wordprocessingInk" xmlns:wne="http://schemas.microsoft.com/office/word/2006/wordml" xmlns:wps="http://schemas.microsoft.com/office/word/2010/wordprocessingShape" mc:Ignorable="w14 w15 w16se w16cid wp14">
   <w:abstractNum w:abstractNumId="0" w15:restartNumberingAfterBreak="0">
+    <w:nsid w:val="08FA21A9"/>
+    <w:multiLevelType w:val="hybridMultilevel"/>
+    <w:tmpl w:val="002C0D10"/>
+    <w:lvl w:ilvl="0" w:tplc="0409000F">
+      <w:start w:val="1"/>
+      <w:numFmt w:val="decimal"/>
+      <w:lvlText w:val="%1."/>
+      <w:lvlJc w:val="left"/>
+      <w:pPr>
+        <w:ind w:left="720" w:hanging="360"/>
+      </w:pPr>
+    </w:lvl>
+    <w:lvl w:ilvl="1" w:tplc="04090019" w:tentative="1">
+      <w:start w:val="1"/>
+      <w:numFmt w:val="lowerLetter"/>
+      <w:lvlText w:val="%2."/>
+      <w:lvlJc w:val="left"/>
+      <w:pPr>
+        <w:ind w:left="1440" w:hanging="360"/>
+      </w:pPr>
+    </w:lvl>
+    <w:lvl w:ilvl="2" w:tplc="0409001B" w:tentative="1">
+      <w:start w:val="1"/>
+      <w:numFmt w:val="lowerRoman"/>
+      <w:lvlText w:val="%3."/>
+      <w:lvlJc w:val="right"/>
+      <w:pPr>
+        <w:ind w:left="2160" w:hanging="180"/>
+      </w:pPr>
+    </w:lvl>
+    <w:lvl w:ilvl="3" w:tplc="0409000F" w:tentative="1">
+      <w:start w:val="1"/>
+      <w:numFmt w:val="decimal"/>
+      <w:lvlText w:val="%4."/>
+      <w:lvlJc w:val="left"/>
+      <w:pPr>
+        <w:ind w:left="2880" w:hanging="360"/>
+      </w:pPr>
+    </w:lvl>
+    <w:lvl w:ilvl="4" w:tplc="04090019" w:tentative="1">
+      <w:start w:val="1"/>
+      <w:numFmt w:val="lowerLetter"/>
+      <w:lvlText w:val="%5."/>
+      <w:lvlJc w:val="left"/>
+      <w:pPr>
+        <w:ind w:left="3600" w:hanging="360"/>
+      </w:pPr>
+    </w:lvl>
+    <w:lvl w:ilvl="5" w:tplc="0409001B" w:tentative="1">
+      <w:start w:val="1"/>
+      <w:numFmt w:val="lowerRoman"/>
+      <w:lvlText w:val="%6."/>
+      <w:lvlJc w:val="right"/>
+      <w:pPr>
+        <w:ind w:left="4320" w:hanging="180"/>
+      </w:pPr>
+    </w:lvl>
+    <w:lvl w:ilvl="6" w:tplc="0409000F" w:tentative="1">
+      <w:start w:val="1"/>
+      <w:numFmt w:val="decimal"/>
+      <w:lvlText w:val="%7."/>
+      <w:lvlJc w:val="left"/>
+      <w:pPr>
+        <w:ind w:left="5040" w:hanging="360"/>
+      </w:pPr>
+    </w:lvl>
+    <w:lvl w:ilvl="7" w:tplc="04090019" w:tentative="1">
+      <w:start w:val="1"/>
+      <w:numFmt w:val="lowerLetter"/>
+      <w:lvlText w:val="%8."/>
+      <w:lvlJc w:val="left"/>
+      <w:pPr>
+        <w:ind w:left="5760" w:hanging="360"/>
+      </w:pPr>
+    </w:lvl>
+    <w:lvl w:ilvl="8" w:tplc="0409001B" w:tentative="1">
+      <w:start w:val="1"/>
+      <w:numFmt w:val="lowerRoman"/>
+      <w:lvlText w:val="%9."/>
+      <w:lvlJc w:val="right"/>
+      <w:pPr>
+        <w:ind w:left="6480" w:hanging="180"/>
+      </w:pPr>
+    </w:lvl>
+  </w:abstractNum>
+  <w:abstractNum w:abstractNumId="1" w15:restartNumberingAfterBreak="0">
+    <w:nsid w:val="1A1A1260"/>
+    <w:multiLevelType w:val="hybridMultilevel"/>
+    <w:tmpl w:val="BD68DA34"/>
+    <w:lvl w:ilvl="0" w:tplc="0409000F">
+      <w:start w:val="1"/>
+      <w:numFmt w:val="decimal"/>
+      <w:lvlText w:val="%1."/>
+      <w:lvlJc w:val="left"/>
+      <w:pPr>
+        <w:ind w:left="720" w:hanging="360"/>
+      </w:pPr>
+      <w:rPr>
+        <w:rFonts w:hint="default"/>
+      </w:rPr>
+    </w:lvl>
+    <w:lvl w:ilvl="1" w:tplc="04090019" w:tentative="1">
+      <w:start w:val="1"/>
+      <w:numFmt w:val="lowerLetter"/>
+      <w:lvlText w:val="%2."/>
+      <w:lvlJc w:val="left"/>
+      <w:pPr>
+        <w:ind w:left="1440" w:hanging="360"/>
+      </w:pPr>
+    </w:lvl>
+    <w:lvl w:ilvl="2" w:tplc="0409001B" w:tentative="1">
+      <w:start w:val="1"/>
+      <w:numFmt w:val="lowerRoman"/>
+      <w:lvlText w:val="%3."/>
+      <w:lvlJc w:val="right"/>
+      <w:pPr>
+        <w:ind w:left="2160" w:hanging="180"/>
+      </w:pPr>
+    </w:lvl>
+    <w:lvl w:ilvl="3" w:tplc="0409000F" w:tentative="1">
+      <w:start w:val="1"/>
+      <w:numFmt w:val="decimal"/>
+      <w:lvlText w:val="%4."/>
+      <w:lvlJc w:val="left"/>
+      <w:pPr>
+        <w:ind w:left="2880" w:hanging="360"/>
+      </w:pPr>
+    </w:lvl>
+    <w:lvl w:ilvl="4" w:tplc="04090019" w:tentative="1">
+      <w:start w:val="1"/>
+      <w:numFmt w:val="lowerLetter"/>
+      <w:lvlText w:val="%5."/>
+      <w:lvlJc w:val="left"/>
+      <w:pPr>
+        <w:ind w:left="3600" w:hanging="360"/>
+      </w:pPr>
+    </w:lvl>
+    <w:lvl w:ilvl="5" w:tplc="0409001B" w:tentative="1">
+      <w:start w:val="1"/>
+      <w:numFmt w:val="lowerRoman"/>
+      <w:lvlText w:val="%6."/>
+      <w:lvlJc w:val="right"/>
+      <w:pPr>
+        <w:ind w:left="4320" w:hanging="180"/>
+      </w:pPr>
+    </w:lvl>
+    <w:lvl w:ilvl="6" w:tplc="0409000F" w:tentative="1">
+      <w:start w:val="1"/>
+      <w:numFmt w:val="decimal"/>
+      <w:lvlText w:val="%7."/>
+      <w:lvlJc w:val="left"/>
+      <w:pPr>
+        <w:ind w:left="5040" w:hanging="360"/>
+      </w:pPr>
+    </w:lvl>
+    <w:lvl w:ilvl="7" w:tplc="04090019" w:tentative="1">
+      <w:start w:val="1"/>
+      <w:numFmt w:val="lowerLetter"/>
+      <w:lvlText w:val="%8."/>
+      <w:lvlJc w:val="left"/>
+      <w:pPr>
+        <w:ind w:left="5760" w:hanging="360"/>
+      </w:pPr>
+    </w:lvl>
+    <w:lvl w:ilvl="8" w:tplc="0409001B" w:tentative="1">
+      <w:start w:val="1"/>
+      <w:numFmt w:val="lowerRoman"/>
+      <w:lvlText w:val="%9."/>
+      <w:lvlJc w:val="right"/>
+      <w:pPr>
+        <w:ind w:left="6480" w:hanging="180"/>
+      </w:pPr>
+    </w:lvl>
+  </w:abstractNum>
+  <w:abstractNum w:abstractNumId="2" w15:restartNumberingAfterBreak="0">
+    <w:nsid w:val="4C051CBE"/>
+    <w:multiLevelType w:val="hybridMultilevel"/>
+    <w:tmpl w:val="0978B98A"/>
+    <w:lvl w:ilvl="0" w:tplc="0409000F">
+      <w:start w:val="1"/>
+      <w:numFmt w:val="decimal"/>
+      <w:lvlText w:val="%1."/>
+      <w:lvlJc w:val="left"/>
+      <w:pPr>
+        <w:ind w:left="720" w:hanging="360"/>
+      </w:pPr>
+      <w:rPr>
+        <w:rFonts w:hint="default"/>
+      </w:rPr>
+    </w:lvl>
+    <w:lvl w:ilvl="1" w:tplc="04090019" w:tentative="1">
+      <w:start w:val="1"/>
+      <w:numFmt w:val="lowerLetter"/>
+      <w:lvlText w:val="%2."/>
+      <w:lvlJc w:val="left"/>
+      <w:pPr>
+        <w:ind w:left="1440" w:hanging="360"/>
+      </w:pPr>
+    </w:lvl>
+    <w:lvl w:ilvl="2" w:tplc="0409001B" w:tentative="1">
+      <w:start w:val="1"/>
+      <w:numFmt w:val="lowerRoman"/>
+      <w:lvlText w:val="%3."/>
+      <w:lvlJc w:val="right"/>
+      <w:pPr>
+        <w:ind w:left="2160" w:hanging="180"/>
+      </w:pPr>
+    </w:lvl>
+    <w:lvl w:ilvl="3" w:tplc="0409000F" w:tentative="1">
+      <w:start w:val="1"/>
+      <w:numFmt w:val="decimal"/>
+      <w:lvlText w:val="%4."/>
+      <w:lvlJc w:val="left"/>
+      <w:pPr>
+        <w:ind w:left="2880" w:hanging="360"/>
+      </w:pPr>
+    </w:lvl>
+    <w:lvl w:ilvl="4" w:tplc="04090019" w:tentative="1">
+      <w:start w:val="1"/>
+      <w:numFmt w:val="lowerLetter"/>
+      <w:lvlText w:val="%5."/>
+      <w:lvlJc w:val="left"/>
+      <w:pPr>
+        <w:ind w:left="3600" w:hanging="360"/>
+      </w:pPr>
+    </w:lvl>
+    <w:lvl w:ilvl="5" w:tplc="0409001B" w:tentative="1">
+      <w:start w:val="1"/>
+      <w:numFmt w:val="lowerRoman"/>
+      <w:lvlText w:val="%6."/>
+      <w:lvlJc w:val="right"/>
+      <w:pPr>
+        <w:ind w:left="4320" w:hanging="180"/>
+      </w:pPr>
+    </w:lvl>
+    <w:lvl w:ilvl="6" w:tplc="0409000F" w:tentative="1">
+      <w:start w:val="1"/>
+      <w:numFmt w:val="decimal"/>
+      <w:lvlText w:val="%7."/>
+      <w:lvlJc w:val="left"/>
+      <w:pPr>
+        <w:ind w:left="5040" w:hanging="360"/>
+      </w:pPr>
+    </w:lvl>
+    <w:lvl w:ilvl="7" w:tplc="04090019" w:tentative="1">
+      <w:start w:val="1"/>
+      <w:numFmt w:val="lowerLetter"/>
+      <w:lvlText w:val="%8."/>
+      <w:lvlJc w:val="left"/>
+      <w:pPr>
+        <w:ind w:left="5760" w:hanging="360"/>
+      </w:pPr>
+    </w:lvl>
+    <w:lvl w:ilvl="8" w:tplc="0409001B" w:tentative="1">
+      <w:start w:val="1"/>
+      <w:numFmt w:val="lowerRoman"/>
+      <w:lvlText w:val="%9."/>
+      <w:lvlJc w:val="right"/>
+      <w:pPr>
+        <w:ind w:left="6480" w:hanging="180"/>
+      </w:pPr>
+    </w:lvl>
+  </w:abstractNum>
+  <w:abstractNum w:abstractNumId="3" w15:restartNumberingAfterBreak="0">
+    <w:nsid w:val="72D9343A"/>
+    <w:multiLevelType w:val="hybridMultilevel"/>
+    <w:tmpl w:val="8E7E19D4"/>
+    <w:lvl w:ilvl="0" w:tplc="0409000F">
+      <w:start w:val="1"/>
+      <w:numFmt w:val="decimal"/>
+      <w:lvlText w:val="%1."/>
+      <w:lvlJc w:val="left"/>
+      <w:pPr>
+        <w:ind w:left="720" w:hanging="360"/>
+      </w:pPr>
+      <w:rPr>
+        <w:rFonts w:hint="default"/>
+      </w:rPr>
+    </w:lvl>
+    <w:lvl w:ilvl="1" w:tplc="04090019" w:tentative="1">
+      <w:start w:val="1"/>
+      <w:numFmt w:val="lowerLetter"/>
+      <w:lvlText w:val="%2."/>
+      <w:lvlJc w:val="left"/>
+      <w:pPr>
+        <w:ind w:left="1440" w:hanging="360"/>
+      </w:pPr>
+    </w:lvl>
+    <w:lvl w:ilvl="2" w:tplc="0409001B" w:tentative="1">
+      <w:start w:val="1"/>
+      <w:numFmt w:val="lowerRoman"/>
+      <w:lvlText w:val="%3."/>
+      <w:lvlJc w:val="right"/>
+      <w:pPr>
+        <w:ind w:left="2160" w:hanging="180"/>
+      </w:pPr>
+    </w:lvl>
+    <w:lvl w:ilvl="3" w:tplc="0409000F" w:tentative="1">
+      <w:start w:val="1"/>
+      <w:numFmt w:val="decimal"/>
+      <w:lvlText w:val="%4."/>
+      <w:lvlJc w:val="left"/>
+      <w:pPr>
+        <w:ind w:left="2880" w:hanging="360"/>
+      </w:pPr>
+    </w:lvl>
+    <w:lvl w:ilvl="4" w:tplc="04090019" w:tentative="1">
+      <w:start w:val="1"/>
+      <w:numFmt w:val="lowerLetter"/>
+      <w:lvlText w:val="%5."/>
+      <w:lvlJc w:val="left"/>
+      <w:pPr>
+        <w:ind w:left="3600" w:hanging="360"/>
+      </w:pPr>
+    </w:lvl>
+    <w:lvl w:ilvl="5" w:tplc="0409001B" w:tentative="1">
+      <w:start w:val="1"/>
+      <w:numFmt w:val="lowerRoman"/>
+      <w:lvlText w:val="%6."/>
+      <w:lvlJc w:val="right"/>
+      <w:pPr>
+        <w:ind w:left="4320" w:hanging="180"/>
+      </w:pPr>
+    </w:lvl>
+    <w:lvl w:ilvl="6" w:tplc="0409000F" w:tentative="1">
+      <w:start w:val="1"/>
+      <w:numFmt w:val="decimal"/>
+      <w:lvlText w:val="%7."/>
+      <w:lvlJc w:val="left"/>
+      <w:pPr>
+        <w:ind w:left="5040" w:hanging="360"/>
+      </w:pPr>
+    </w:lvl>
+    <w:lvl w:ilvl="7" w:tplc="04090019" w:tentative="1">
+      <w:start w:val="1"/>
+      <w:numFmt w:val="lowerLetter"/>
+      <w:lvlText w:val="%8."/>
+      <w:lvlJc w:val="left"/>
+      <w:pPr>
+        <w:ind w:left="5760" w:hanging="360"/>
+      </w:pPr>
+    </w:lvl>
+    <w:lvl w:ilvl="8" w:tplc="0409001B" w:tentative="1">
+      <w:start w:val="1"/>
+      <w:numFmt w:val="lowerRoman"/>
+      <w:lvlText w:val="%9."/>
+      <w:lvlJc w:val="right"/>
+      <w:pPr>
+        <w:ind w:left="6480" w:hanging="180"/>
+      </w:pPr>
+    </w:lvl>
+  </w:abstractNum>
+  <w:abstractNum w:abstractNumId="4" w15:restartNumberingAfterBreak="0">
     <w:nsid w:val="7F8A35A9"/>
     <w:multiLevelType w:val="multilevel"/>
     <w:tmpl w:val="9EB61858"/>
@@ -408,7 +1263,19 @@
     </w:lvl>
   </w:abstractNum>
   <w:num w:numId="1">
+    <w:abstractNumId w:val="4"/>
+  </w:num>
+  <w:num w:numId="2">
+    <w:abstractNumId w:val="1"/>
+  </w:num>
+  <w:num w:numId="3">
     <w:abstractNumId w:val="0"/>
+  </w:num>
+  <w:num w:numId="4">
+    <w:abstractNumId w:val="2"/>
+  </w:num>
+  <w:num w:numId="5">
+    <w:abstractNumId w:val="3"/>
   </w:num>
 </w:numbering>
 </file>
@@ -810,6 +1677,29 @@
   <w:style w:type="paragraph" w:default="1" w:styleId="Normal">
     <w:name w:val="Normal"/>
     <w:qFormat/>
+    <w:rPr>
+      <w:lang w:val="sv-SE"/>
+    </w:rPr>
+  </w:style>
+  <w:style w:type="paragraph" w:styleId="Heading2">
+    <w:name w:val="heading 2"/>
+    <w:basedOn w:val="Normal"/>
+    <w:link w:val="Heading2Char"/>
+    <w:uiPriority w:val="9"/>
+    <w:qFormat/>
+    <w:rsid w:val="00DC5DC2"/>
+    <w:pPr>
+      <w:spacing w:before="100" w:beforeAutospacing="1" w:after="100" w:afterAutospacing="1" w:line="240" w:lineRule="auto"/>
+      <w:outlineLvl w:val="1"/>
+    </w:pPr>
+    <w:rPr>
+      <w:rFonts w:ascii="Times New Roman" w:eastAsia="Times New Roman" w:hAnsi="Times New Roman" w:cs="Times New Roman"/>
+      <w:b/>
+      <w:bCs/>
+      <w:sz w:val="36"/>
+      <w:szCs w:val="36"/>
+      <w:lang w:val="en-US"/>
+    </w:rPr>
   </w:style>
   <w:style w:type="character" w:default="1" w:styleId="DefaultParagraphFont">
     <w:name w:val="Default Paragraph Font"/>
@@ -864,6 +1754,116 @@
       <w:b/>
       <w:bCs/>
     </w:rPr>
+  </w:style>
+  <w:style w:type="paragraph" w:styleId="ListParagraph">
+    <w:name w:val="List Paragraph"/>
+    <w:basedOn w:val="Normal"/>
+    <w:uiPriority w:val="34"/>
+    <w:qFormat/>
+    <w:rsid w:val="001D703B"/>
+    <w:pPr>
+      <w:ind w:left="720"/>
+      <w:contextualSpacing/>
+    </w:pPr>
+  </w:style>
+  <w:style w:type="paragraph" w:styleId="HTMLPreformatted">
+    <w:name w:val="HTML Preformatted"/>
+    <w:basedOn w:val="Normal"/>
+    <w:link w:val="HTMLPreformattedChar"/>
+    <w:uiPriority w:val="99"/>
+    <w:semiHidden/>
+    <w:unhideWhenUsed/>
+    <w:rsid w:val="001D703B"/>
+    <w:pPr>
+      <w:tabs>
+        <w:tab w:val="left" w:pos="916"/>
+        <w:tab w:val="left" w:pos="1832"/>
+        <w:tab w:val="left" w:pos="2748"/>
+        <w:tab w:val="left" w:pos="3664"/>
+        <w:tab w:val="left" w:pos="4580"/>
+        <w:tab w:val="left" w:pos="5496"/>
+        <w:tab w:val="left" w:pos="6412"/>
+        <w:tab w:val="left" w:pos="7328"/>
+        <w:tab w:val="left" w:pos="8244"/>
+        <w:tab w:val="left" w:pos="9160"/>
+        <w:tab w:val="left" w:pos="10076"/>
+        <w:tab w:val="left" w:pos="10992"/>
+        <w:tab w:val="left" w:pos="11908"/>
+        <w:tab w:val="left" w:pos="12824"/>
+        <w:tab w:val="left" w:pos="13740"/>
+        <w:tab w:val="left" w:pos="14656"/>
+      </w:tabs>
+      <w:spacing w:after="0" w:line="240" w:lineRule="auto"/>
+    </w:pPr>
+    <w:rPr>
+      <w:rFonts w:ascii="Courier New" w:eastAsia="Times New Roman" w:hAnsi="Courier New" w:cs="Courier New"/>
+      <w:sz w:val="20"/>
+      <w:szCs w:val="20"/>
+      <w:lang w:val="en-US"/>
+    </w:rPr>
+  </w:style>
+  <w:style w:type="character" w:customStyle="1" w:styleId="HTMLPreformattedChar">
+    <w:name w:val="HTML Preformatted Char"/>
+    <w:basedOn w:val="DefaultParagraphFont"/>
+    <w:link w:val="HTMLPreformatted"/>
+    <w:uiPriority w:val="99"/>
+    <w:semiHidden/>
+    <w:rsid w:val="001D703B"/>
+    <w:rPr>
+      <w:rFonts w:ascii="Courier New" w:eastAsia="Times New Roman" w:hAnsi="Courier New" w:cs="Courier New"/>
+      <w:sz w:val="20"/>
+      <w:szCs w:val="20"/>
+    </w:rPr>
+  </w:style>
+  <w:style w:type="character" w:customStyle="1" w:styleId="Heading2Char">
+    <w:name w:val="Heading 2 Char"/>
+    <w:basedOn w:val="DefaultParagraphFont"/>
+    <w:link w:val="Heading2"/>
+    <w:uiPriority w:val="9"/>
+    <w:rsid w:val="00DC5DC2"/>
+    <w:rPr>
+      <w:rFonts w:ascii="Times New Roman" w:eastAsia="Times New Roman" w:hAnsi="Times New Roman" w:cs="Times New Roman"/>
+      <w:b/>
+      <w:bCs/>
+      <w:sz w:val="36"/>
+      <w:szCs w:val="36"/>
+    </w:rPr>
+  </w:style>
+  <w:style w:type="paragraph" w:styleId="BalloonText">
+    <w:name w:val="Balloon Text"/>
+    <w:basedOn w:val="Normal"/>
+    <w:link w:val="BalloonTextChar"/>
+    <w:uiPriority w:val="99"/>
+    <w:semiHidden/>
+    <w:unhideWhenUsed/>
+    <w:rsid w:val="00DC5DC2"/>
+    <w:pPr>
+      <w:spacing w:after="0" w:line="240" w:lineRule="auto"/>
+    </w:pPr>
+    <w:rPr>
+      <w:rFonts w:ascii="Segoe UI" w:hAnsi="Segoe UI" w:cs="Segoe UI"/>
+      <w:sz w:val="18"/>
+      <w:szCs w:val="18"/>
+    </w:rPr>
+  </w:style>
+  <w:style w:type="character" w:customStyle="1" w:styleId="BalloonTextChar">
+    <w:name w:val="Balloon Text Char"/>
+    <w:basedOn w:val="DefaultParagraphFont"/>
+    <w:link w:val="BalloonText"/>
+    <w:uiPriority w:val="99"/>
+    <w:semiHidden/>
+    <w:rsid w:val="00DC5DC2"/>
+    <w:rPr>
+      <w:rFonts w:ascii="Segoe UI" w:hAnsi="Segoe UI" w:cs="Segoe UI"/>
+      <w:sz w:val="18"/>
+      <w:szCs w:val="18"/>
+      <w:lang w:val="sv-SE"/>
+    </w:rPr>
+  </w:style>
+  <w:style w:type="character" w:customStyle="1" w:styleId="shorttext">
+    <w:name w:val="short_text"/>
+    <w:basedOn w:val="DefaultParagraphFont"/>
+    <w:rsid w:val="00DC5DC2"/>
   </w:style>
 </w:styles>
 </file>

</xml_diff>

<commit_message>
Final update html and css complete
</commit_message>
<xml_diff>
--- a/Arbetsprov.docx
+++ b/Arbetsprov.docx
@@ -258,6 +258,16 @@
         </w:rPr>
         <w:t xml:space="preserve">Även valt att göra om newletter_bg till jpg och alla andra modell bilder till jpg. Minskat storleken med ca 75% och kvalitén kvarstår. </w:t>
       </w:r>
+      <w:r>
+        <w:rPr>
+          <w:rFonts w:ascii="Courier New" w:hAnsi="Courier New" w:cs="Courier New"/>
+          <w:sz w:val="20"/>
+          <w:szCs w:val="20"/>
+        </w:rPr>
+        <w:t>Ändrade även en bilds storlek då den inte matchade resterande 341x367 px.</w:t>
+      </w:r>
+      <w:bookmarkStart w:id="0" w:name="_GoBack"/>
+      <w:bookmarkEnd w:id="0"/>
     </w:p>
     <w:p>
       <w:pPr>
@@ -387,10 +397,41 @@
           <w:b/>
           <w:sz w:val="32"/>
           <w:szCs w:val="32"/>
-          <w:lang w:val="en-US"/>
-        </w:rPr>
-      </w:pPr>
-      <w:r>
+        </w:rPr>
+      </w:pPr>
+      <w:r>
+        <w:rPr>
+          <w:rFonts w:ascii="Courier New" w:eastAsia="Times New Roman" w:hAnsi="Courier New" w:cs="Courier New"/>
+          <w:b/>
+          <w:sz w:val="32"/>
+          <w:szCs w:val="32"/>
+        </w:rPr>
+        <w:t>HTTP-Requests:</w:t>
+      </w:r>
+    </w:p>
+    <w:p>
+      <w:r>
+        <w:t xml:space="preserve">Network delay är problemet med http, protokollet är väldigt känsligt för network delay eftersom det bara kan ha 6 öppna tcp connections per host, pipelining fungerar inte, (Klienten frågar efter många saker med request).  Med http2 så räcker det med en connection som skickar allt genom multiplexing. Http2 är ett binärt protkoll medans Http1 är ett text </w:t>
+      </w:r>
+      <w:r>
+        <w:t>protokol</w:t>
+      </w:r>
+      <w:r>
+        <w:t>l.</w:t>
+      </w:r>
+    </w:p>
+    <w:p>
+      <w:pPr>
+        <w:rPr>
+          <w:rFonts w:ascii="Courier New" w:eastAsia="Times New Roman" w:hAnsi="Courier New" w:cs="Courier New"/>
+          <w:b/>
+          <w:sz w:val="32"/>
+          <w:szCs w:val="32"/>
+        </w:rPr>
+      </w:pPr>
+    </w:p>
+    <w:p>
+      <w:pPr>
         <w:rPr>
           <w:rFonts w:ascii="Courier New" w:eastAsia="Times New Roman" w:hAnsi="Courier New" w:cs="Courier New"/>
           <w:b/>
@@ -398,32 +439,8 @@
           <w:szCs w:val="32"/>
           <w:lang w:val="en-US"/>
         </w:rPr>
-        <w:t>HTTP-Requests:</w:t>
-      </w:r>
-    </w:p>
-    <w:p>
-      <w:r>
-        <w:t xml:space="preserve">Network delay är problemet med http, protokollet är väldigt känsligt för network delay eftersom det bara kan ha 6 öppna tcp connections per host, pipelining fungerar inte, (Klienten frågar efter många saker med request).  Med http2 så räcker det med en connection som skickar allt genom multiplexing. Http2 är ett binärt protkoll medans Http1 är ett text </w:t>
-      </w:r>
-      <w:r>
-        <w:t>protokol</w:t>
-      </w:r>
-      <w:r>
-        <w:t>l.</w:t>
-      </w:r>
-    </w:p>
-    <w:p>
-      <w:pPr>
-        <w:rPr>
-          <w:rFonts w:ascii="Courier New" w:eastAsia="Times New Roman" w:hAnsi="Courier New" w:cs="Courier New"/>
-          <w:b/>
-          <w:sz w:val="32"/>
-          <w:szCs w:val="32"/>
-        </w:rPr>
-      </w:pPr>
-    </w:p>
-    <w:p>
-      <w:pPr>
+      </w:pPr>
+      <w:r>
         <w:rPr>
           <w:rFonts w:ascii="Courier New" w:eastAsia="Times New Roman" w:hAnsi="Courier New" w:cs="Courier New"/>
           <w:b/>
@@ -431,7 +448,9 @@
           <w:szCs w:val="32"/>
           <w:lang w:val="en-US"/>
         </w:rPr>
-      </w:pPr>
+        <w:lastRenderedPageBreak/>
+        <w:t>P</w:t>
+      </w:r>
       <w:r>
         <w:rPr>
           <w:rFonts w:ascii="Courier New" w:eastAsia="Times New Roman" w:hAnsi="Courier New" w:cs="Courier New"/>
@@ -440,8 +459,7 @@
           <w:szCs w:val="32"/>
           <w:lang w:val="en-US"/>
         </w:rPr>
-        <w:lastRenderedPageBreak/>
-        <w:t>P</w:t>
+        <w:t>reprocessors</w:t>
       </w:r>
       <w:r>
         <w:rPr>
@@ -451,16 +469,6 @@
           <w:szCs w:val="32"/>
           <w:lang w:val="en-US"/>
         </w:rPr>
-        <w:t>reprocessors</w:t>
-      </w:r>
-      <w:r>
-        <w:rPr>
-          <w:rFonts w:ascii="Courier New" w:eastAsia="Times New Roman" w:hAnsi="Courier New" w:cs="Courier New"/>
-          <w:b/>
-          <w:sz w:val="32"/>
-          <w:szCs w:val="32"/>
-          <w:lang w:val="en-US"/>
-        </w:rPr>
         <w:t>:</w:t>
       </w:r>
     </w:p>
@@ -473,7 +481,6 @@
           <w:lang w:val="en-US"/>
         </w:rPr>
       </w:pPr>
-      <w:proofErr w:type="spellStart"/>
       <w:r>
         <w:rPr>
           <w:rFonts w:ascii="Courier New" w:hAnsi="Courier New" w:cs="Courier New"/>
@@ -481,17 +488,7 @@
           <w:szCs w:val="24"/>
           <w:lang w:val="en-US"/>
         </w:rPr>
-        <w:t>Fördelar</w:t>
-      </w:r>
-      <w:proofErr w:type="spellEnd"/>
-      <w:r>
-        <w:rPr>
-          <w:rFonts w:ascii="Courier New" w:hAnsi="Courier New" w:cs="Courier New"/>
-          <w:sz w:val="24"/>
-          <w:szCs w:val="24"/>
-          <w:lang w:val="en-US"/>
-        </w:rPr>
-        <w:t xml:space="preserve">: </w:t>
+        <w:t xml:space="preserve">Fördelar: </w:t>
       </w:r>
     </w:p>
     <w:p>
@@ -578,7 +575,6 @@
           <w:lang w:val="en-US"/>
         </w:rPr>
       </w:pPr>
-      <w:proofErr w:type="spellStart"/>
       <w:r>
         <w:rPr>
           <w:rFonts w:ascii="Courier New" w:hAnsi="Courier New" w:cs="Courier New"/>
@@ -586,17 +582,7 @@
           <w:szCs w:val="24"/>
           <w:lang w:val="en-US"/>
         </w:rPr>
-        <w:t>Nackdelar</w:t>
-      </w:r>
-      <w:proofErr w:type="spellEnd"/>
-      <w:r>
-        <w:rPr>
-          <w:rFonts w:ascii="Courier New" w:hAnsi="Courier New" w:cs="Courier New"/>
-          <w:sz w:val="24"/>
-          <w:szCs w:val="24"/>
-          <w:lang w:val="en-US"/>
-        </w:rPr>
-        <w:t xml:space="preserve">: </w:t>
+        <w:t xml:space="preserve">Nackdelar: </w:t>
       </w:r>
     </w:p>
     <w:p>
@@ -613,7 +599,6 @@
           <w:lang w:val="en-US"/>
         </w:rPr>
       </w:pPr>
-      <w:proofErr w:type="spellStart"/>
       <w:r>
         <w:rPr>
           <w:rFonts w:ascii="Courier New" w:hAnsi="Courier New" w:cs="Courier New"/>
@@ -621,49 +606,8 @@
           <w:szCs w:val="20"/>
           <w:lang w:val="en-US"/>
         </w:rPr>
-        <w:t>Ett</w:t>
-      </w:r>
-      <w:proofErr w:type="spellEnd"/>
-      <w:r>
-        <w:rPr>
-          <w:rFonts w:ascii="Courier New" w:hAnsi="Courier New" w:cs="Courier New"/>
-          <w:sz w:val="20"/>
-          <w:szCs w:val="20"/>
-          <w:lang w:val="en-US"/>
-        </w:rPr>
-        <w:t xml:space="preserve"> extra lager </w:t>
-      </w:r>
-      <w:proofErr w:type="spellStart"/>
-      <w:r>
-        <w:rPr>
-          <w:rFonts w:ascii="Courier New" w:hAnsi="Courier New" w:cs="Courier New"/>
-          <w:sz w:val="20"/>
-          <w:szCs w:val="20"/>
-          <w:lang w:val="en-US"/>
-        </w:rPr>
-        <w:t>av</w:t>
-      </w:r>
-      <w:proofErr w:type="spellEnd"/>
-      <w:r>
-        <w:rPr>
-          <w:rFonts w:ascii="Courier New" w:hAnsi="Courier New" w:cs="Courier New"/>
-          <w:sz w:val="20"/>
-          <w:szCs w:val="20"/>
-          <w:lang w:val="en-US"/>
-        </w:rPr>
-        <w:t xml:space="preserve"> </w:t>
-      </w:r>
-      <w:proofErr w:type="spellStart"/>
-      <w:r>
-        <w:rPr>
-          <w:rFonts w:ascii="Courier New" w:hAnsi="Courier New" w:cs="Courier New"/>
-          <w:sz w:val="20"/>
-          <w:szCs w:val="20"/>
-          <w:lang w:val="en-US"/>
-        </w:rPr>
-        <w:t>komplexitet</w:t>
-      </w:r>
-      <w:proofErr w:type="spellEnd"/>
+        <w:t>Ett extra lager av komplexitet</w:t>
+      </w:r>
     </w:p>
     <w:p>
       <w:pPr>
@@ -679,7 +623,6 @@
           <w:lang w:val="en-US"/>
         </w:rPr>
       </w:pPr>
-      <w:proofErr w:type="spellStart"/>
       <w:r>
         <w:rPr>
           <w:rFonts w:ascii="Courier New" w:hAnsi="Courier New" w:cs="Courier New"/>
@@ -687,29 +630,8 @@
           <w:szCs w:val="20"/>
           <w:lang w:val="en-US"/>
         </w:rPr>
-        <w:t>Behövs</w:t>
-      </w:r>
-      <w:proofErr w:type="spellEnd"/>
-      <w:r>
-        <w:rPr>
-          <w:rFonts w:ascii="Courier New" w:hAnsi="Courier New" w:cs="Courier New"/>
-          <w:sz w:val="20"/>
-          <w:szCs w:val="20"/>
-          <w:lang w:val="en-US"/>
-        </w:rPr>
-        <w:t xml:space="preserve"> </w:t>
-      </w:r>
-      <w:proofErr w:type="spellStart"/>
-      <w:r>
-        <w:rPr>
-          <w:rFonts w:ascii="Courier New" w:hAnsi="Courier New" w:cs="Courier New"/>
-          <w:sz w:val="20"/>
-          <w:szCs w:val="20"/>
-          <w:lang w:val="en-US"/>
-        </w:rPr>
-        <w:t>compilas</w:t>
-      </w:r>
-      <w:proofErr w:type="spellEnd"/>
+        <w:t>Behövs compilas</w:t>
+      </w:r>
     </w:p>
     <w:p>
       <w:pPr>
@@ -780,10 +702,7 @@
         <w:t>http://http.tunetheweb.com/performance-test/</w:t>
       </w:r>
     </w:p>
-    <w:p>
-      <w:bookmarkStart w:id="0" w:name="_GoBack"/>
-      <w:bookmarkEnd w:id="0"/>
-    </w:p>
+    <w:p/>
     <w:sectPr>
       <w:pgSz w:w="12240" w:h="15840"/>
       <w:pgMar w:top="1440" w:right="1440" w:bottom="1440" w:left="1440" w:header="720" w:footer="720" w:gutter="0"/>

</xml_diff>